<commit_message>
Added Not_Slides.docx for presentations
</commit_message>
<xml_diff>
--- a/Not_Slides.docx
+++ b/Not_Slides.docx
@@ -3,21 +3,29 @@
 <w:document xmlns:wpc="http://schemas.microsoft.com/office/word/2010/wordprocessingCanvas" xmlns:cx="http://schemas.microsoft.com/office/drawing/2014/chartex" xmlns:cx1="http://schemas.microsoft.com/office/drawing/2015/9/8/chartex" xmlns:cx2="http://schemas.microsoft.com/office/drawing/2015/10/21/chartex" xmlns:cx3="http://schemas.microsoft.com/office/drawing/2016/5/9/chartex" xmlns:cx4="http://schemas.microsoft.com/office/drawing/2016/5/10/chartex" xmlns:cx5="http://schemas.microsoft.com/office/drawing/2016/5/11/chartex" xmlns:cx6="http://schemas.microsoft.com/office/drawing/2016/5/12/chartex" xmlns:cx7="http://schemas.microsoft.com/office/drawing/2016/5/13/chartex" xmlns:cx8="http://schemas.microsoft.com/office/drawing/2016/5/14/chartex" xmlns:mc="http://schemas.openxmlformats.org/markup-compatibility/2006" xmlns:aink="http://schemas.microsoft.com/office/drawing/2016/ink" xmlns:am3d="http://schemas.microsoft.com/office/drawing/2017/model3d" xmlns:o="urn:schemas-microsoft-com:office:office" xmlns:r="http://schemas.openxmlformats.org/officeDocument/2006/relationships" xmlns:m="http://schemas.openxmlformats.org/officeDocument/2006/math" xmlns:v="urn:schemas-microsoft-com:vml" xmlns:wp14="http://schemas.microsoft.com/office/word/2010/wordprocessingDrawing" xmlns:wp="http://schemas.openxmlformats.org/drawingml/2006/wordprocessingDrawing" xmlns:w10="urn:schemas-microsoft-com:office:word" xmlns:w="http://schemas.openxmlformats.org/wordprocessingml/2006/main" xmlns:w14="http://schemas.microsoft.com/office/word/2010/wordml" xmlns:w15="http://schemas.microsoft.com/office/word/2012/wordml" xmlns:w16cid="http://schemas.microsoft.com/office/word/2016/wordml/cid" xmlns:w16se="http://schemas.microsoft.com/office/word/2015/wordml/symex" xmlns:wpg="http://schemas.microsoft.com/office/word/2010/wordprocessingGroup" xmlns:wpi="http://schemas.microsoft.com/office/word/2010/wordprocessingInk" xmlns:wne="http://schemas.microsoft.com/office/word/2006/wordml" xmlns:wps="http://schemas.microsoft.com/office/word/2010/wordprocessingShape" mc:Ignorable="w14 w15 w16se w16cid wp14">
   <w:body>
     <w:p>
+      <w:pPr>
+        <w:rPr>
+          <w:sz w:val="48"/>
+          <w:szCs w:val="48"/>
+        </w:rPr>
+      </w:pPr>
       <w:r>
         <w:rPr>
           <w:noProof/>
+          <w:sz w:val="48"/>
+          <w:szCs w:val="48"/>
         </w:rPr>
         <w:drawing>
-          <wp:anchor distT="0" distB="0" distL="114300" distR="114300" simplePos="0" relativeHeight="251658240" behindDoc="0" locked="0" layoutInCell="1" allowOverlap="1" wp14:anchorId="6199EE4E" wp14:editId="1BE37149">
+          <wp:anchor distT="0" distB="0" distL="114300" distR="114300" simplePos="0" relativeHeight="251658240" behindDoc="0" locked="0" layoutInCell="1" allowOverlap="1" wp14:anchorId="6199EE4E" wp14:editId="645BECE3">
             <wp:simplePos x="0" y="0"/>
             <wp:positionH relativeFrom="column">
-              <wp:posOffset>3309257</wp:posOffset>
+              <wp:posOffset>-401955</wp:posOffset>
             </wp:positionH>
             <wp:positionV relativeFrom="paragraph">
-              <wp:posOffset>10</wp:posOffset>
+              <wp:posOffset>0</wp:posOffset>
             </wp:positionV>
-            <wp:extent cx="1423670" cy="1391366"/>
-            <wp:effectExtent l="0" t="0" r="5080" b="0"/>
+            <wp:extent cx="2960370" cy="2893695"/>
+            <wp:effectExtent l="0" t="0" r="0" b="1905"/>
             <wp:wrapSquare wrapText="bothSides"/>
             <wp:docPr id="3" name="Picture 3"/>
             <wp:cNvGraphicFramePr>
@@ -44,7 +52,7 @@
                   <pic:spPr bwMode="auto">
                     <a:xfrm>
                       <a:off x="0" y="0"/>
-                      <a:ext cx="1423753" cy="1391447"/>
+                      <a:ext cx="2960370" cy="2893695"/>
                     </a:xfrm>
                     <a:prstGeom prst="rect">
                       <a:avLst/>
@@ -71,45 +79,163 @@
         </w:drawing>
       </w:r>
       <w:r>
+        <w:rPr>
+          <w:sz w:val="48"/>
+          <w:szCs w:val="48"/>
+        </w:rPr>
         <w:t>Marc Jellinek</w:t>
       </w:r>
     </w:p>
     <w:p>
+      <w:pPr>
+        <w:rPr>
+          <w:sz w:val="48"/>
+          <w:szCs w:val="48"/>
+        </w:rPr>
+      </w:pPr>
       <w:hyperlink r:id="rId5" w:history="1">
         <w:r>
           <w:rPr>
             <w:rStyle w:val="Hyperlink"/>
+            <w:sz w:val="48"/>
+            <w:szCs w:val="48"/>
           </w:rPr>
-          <w:t>marc.jellinek@gmail.com</w:t>
+          <w:t>marc.jellinek@gmai</w:t>
+        </w:r>
+        <w:r>
+          <w:rPr>
+            <w:rStyle w:val="Hyperlink"/>
+            <w:sz w:val="48"/>
+            <w:szCs w:val="48"/>
+          </w:rPr>
+          <w:t>l</w:t>
+        </w:r>
+        <w:r>
+          <w:rPr>
+            <w:rStyle w:val="Hyperlink"/>
+            <w:sz w:val="48"/>
+            <w:szCs w:val="48"/>
+          </w:rPr>
+          <w:t>.com</w:t>
         </w:r>
       </w:hyperlink>
     </w:p>
     <w:p>
+      <w:pPr>
+        <w:rPr>
+          <w:sz w:val="48"/>
+          <w:szCs w:val="48"/>
+        </w:rPr>
+      </w:pPr>
       <w:hyperlink r:id="rId6" w:history="1">
         <w:r>
           <w:rPr>
             <w:rStyle w:val="Hyperlink"/>
+            <w:sz w:val="48"/>
+            <w:szCs w:val="48"/>
           </w:rPr>
-          <w:t>https://www.linkedin.com/in/marcjellinek</w:t>
+          <w:t>http://www.</w:t>
+        </w:r>
+        <w:r>
+          <w:rPr>
+            <w:rStyle w:val="Hyperlink"/>
+            <w:sz w:val="48"/>
+            <w:szCs w:val="48"/>
+          </w:rPr>
+          <w:t>m</w:t>
+        </w:r>
+        <w:r>
+          <w:rPr>
+            <w:rStyle w:val="Hyperlink"/>
+            <w:sz w:val="48"/>
+            <w:szCs w:val="48"/>
+          </w:rPr>
+          <w:t>arcjellinek.com</w:t>
         </w:r>
       </w:hyperlink>
     </w:p>
     <w:p>
+      <w:pPr>
+        <w:rPr>
+          <w:sz w:val="48"/>
+          <w:szCs w:val="48"/>
+        </w:rPr>
+      </w:pPr>
       <w:hyperlink r:id="rId7" w:history="1">
         <w:r>
           <w:rPr>
             <w:rStyle w:val="Hyperlink"/>
+            <w:sz w:val="48"/>
+            <w:szCs w:val="48"/>
           </w:rPr>
-          <w:t>https://github.com/marc-jellinek</w:t>
+          <w:t>https://www.linkedin.co</w:t>
+        </w:r>
+        <w:r>
+          <w:rPr>
+            <w:rStyle w:val="Hyperlink"/>
+            <w:sz w:val="48"/>
+            <w:szCs w:val="48"/>
+          </w:rPr>
+          <w:t>m</w:t>
+        </w:r>
+        <w:r>
+          <w:rPr>
+            <w:rStyle w:val="Hyperlink"/>
+            <w:sz w:val="48"/>
+            <w:szCs w:val="48"/>
+          </w:rPr>
+          <w:t>/in/marcjellinek</w:t>
         </w:r>
       </w:hyperlink>
     </w:p>
     <w:p>
+      <w:pPr>
+        <w:rPr>
+          <w:sz w:val="48"/>
+          <w:szCs w:val="48"/>
+        </w:rPr>
+      </w:pPr>
+      <w:hyperlink r:id="rId8" w:history="1">
+        <w:r>
+          <w:rPr>
+            <w:rStyle w:val="Hyperlink"/>
+            <w:sz w:val="48"/>
+            <w:szCs w:val="48"/>
+          </w:rPr>
+          <w:t>https://github.</w:t>
+        </w:r>
+        <w:r>
+          <w:rPr>
+            <w:rStyle w:val="Hyperlink"/>
+            <w:sz w:val="48"/>
+            <w:szCs w:val="48"/>
+          </w:rPr>
+          <w:t>c</w:t>
+        </w:r>
+        <w:r>
+          <w:rPr>
+            <w:rStyle w:val="Hyperlink"/>
+            <w:sz w:val="48"/>
+            <w:szCs w:val="48"/>
+          </w:rPr>
+          <w:t>om/marc-jellinek</w:t>
+        </w:r>
+      </w:hyperlink>
+    </w:p>
+    <w:p>
+      <w:pPr>
+        <w:rPr>
+          <w:sz w:val="48"/>
+          <w:szCs w:val="48"/>
+        </w:rPr>
+      </w:pPr>
       <w:r>
+        <w:rPr>
+          <w:sz w:val="48"/>
+          <w:szCs w:val="48"/>
+        </w:rPr>
         <w:t>Parlin, NJ</w:t>
       </w:r>
-      <w:bookmarkStart w:id="0" w:name="_GoBack"/>
-      <w:bookmarkEnd w:id="0"/>
     </w:p>
     <w:p/>
     <w:p>
@@ -122,6 +248,8 @@
         <w:lastRenderedPageBreak/>
         <w:t>Architecture 1</w:t>
       </w:r>
+      <w:bookmarkStart w:id="0" w:name="_GoBack"/>
+      <w:bookmarkEnd w:id="0"/>
     </w:p>
     <w:p>
       <w:r>
@@ -129,14 +257,14 @@
           <w:noProof/>
         </w:rPr>
         <w:drawing>
-          <wp:inline distT="0" distB="0" distL="0" distR="0" wp14:anchorId="55A8B79F" wp14:editId="3A591DCB">
-            <wp:extent cx="5486400" cy="1381125"/>
-            <wp:effectExtent l="0" t="0" r="0" b="9525"/>
+          <wp:inline distT="0" distB="0" distL="0" distR="0" wp14:anchorId="55A8B79F" wp14:editId="43749DAB">
+            <wp:extent cx="8206740" cy="1589049"/>
+            <wp:effectExtent l="0" t="0" r="0" b="0"/>
             <wp:docPr id="1" name="Diagram 1"/>
             <wp:cNvGraphicFramePr/>
             <a:graphic xmlns:a="http://schemas.openxmlformats.org/drawingml/2006/main">
               <a:graphicData uri="http://schemas.openxmlformats.org/drawingml/2006/diagram">
-                <dgm:relIds xmlns:dgm="http://schemas.openxmlformats.org/drawingml/2006/diagram" xmlns:r="http://schemas.openxmlformats.org/officeDocument/2006/relationships" r:dm="rId8" r:lo="rId9" r:qs="rId10" r:cs="rId11"/>
+                <dgm:relIds xmlns:dgm="http://schemas.openxmlformats.org/drawingml/2006/diagram" xmlns:r="http://schemas.openxmlformats.org/officeDocument/2006/relationships" r:dm="rId9" r:lo="rId10" r:qs="rId11" r:cs="rId12"/>
               </a:graphicData>
             </a:graphic>
           </wp:inline>
@@ -160,14 +288,14 @@
           <w:noProof/>
         </w:rPr>
         <w:drawing>
-          <wp:inline distT="0" distB="0" distL="0" distR="0" wp14:anchorId="4543F043" wp14:editId="3E1BC737">
-            <wp:extent cx="5486400" cy="1381125"/>
-            <wp:effectExtent l="0" t="0" r="0" b="9525"/>
+          <wp:inline distT="0" distB="0" distL="0" distR="0" wp14:anchorId="4543F043" wp14:editId="43CDAFB4">
+            <wp:extent cx="8201660" cy="1533293"/>
+            <wp:effectExtent l="0" t="0" r="0" b="0"/>
             <wp:docPr id="2" name="Diagram 2"/>
             <wp:cNvGraphicFramePr/>
             <a:graphic xmlns:a="http://schemas.openxmlformats.org/drawingml/2006/main">
               <a:graphicData uri="http://schemas.openxmlformats.org/drawingml/2006/diagram">
-                <dgm:relIds xmlns:dgm="http://schemas.openxmlformats.org/drawingml/2006/diagram" xmlns:r="http://schemas.openxmlformats.org/officeDocument/2006/relationships" r:dm="rId13" r:lo="rId14" r:qs="rId15" r:cs="rId16"/>
+                <dgm:relIds xmlns:dgm="http://schemas.openxmlformats.org/drawingml/2006/diagram" xmlns:r="http://schemas.openxmlformats.org/officeDocument/2006/relationships" r:dm="rId14" r:lo="rId15" r:qs="rId16" r:cs="rId17"/>
               </a:graphicData>
             </a:graphic>
           </wp:inline>
@@ -175,7 +303,7 @@
       </w:r>
     </w:p>
     <w:sectPr>
-      <w:pgSz w:w="12240" w:h="15840"/>
+      <w:pgSz w:w="15840" w:h="12240" w:orient="landscape"/>
       <w:pgMar w:top="1440" w:right="1440" w:bottom="1440" w:left="1440" w:header="720" w:footer="720" w:gutter="0"/>
       <w:cols w:space="720"/>
       <w:docGrid w:linePitch="360"/>
@@ -307,6 +435,7 @@
     <w:lsdException w:name="HTML Sample" w:semiHidden="1" w:unhideWhenUsed="1"/>
     <w:lsdException w:name="HTML Typewriter" w:semiHidden="1" w:unhideWhenUsed="1"/>
     <w:lsdException w:name="HTML Variable" w:semiHidden="1" w:unhideWhenUsed="1"/>
+    <w:lsdException w:name="Normal Table" w:semiHidden="1" w:unhideWhenUsed="1"/>
     <w:lsdException w:name="annotation subject" w:semiHidden="1" w:unhideWhenUsed="1"/>
     <w:lsdException w:name="No List" w:semiHidden="1" w:unhideWhenUsed="1"/>
     <w:lsdException w:name="Outline List 1" w:semiHidden="1" w:unhideWhenUsed="1"/>
@@ -352,9 +481,11 @@
     <w:lsdException w:name="Table Subtle 1" w:semiHidden="1" w:unhideWhenUsed="1"/>
     <w:lsdException w:name="Table Subtle 2" w:semiHidden="1" w:unhideWhenUsed="1"/>
     <w:lsdException w:name="Table Web 1" w:semiHidden="1" w:unhideWhenUsed="1"/>
+    <w:lsdException w:name="Table Web 2" w:semiHidden="1" w:unhideWhenUsed="1"/>
     <w:lsdException w:name="Table Web 3" w:semiHidden="1" w:unhideWhenUsed="1"/>
     <w:lsdException w:name="Balloon Text" w:semiHidden="1" w:unhideWhenUsed="1"/>
     <w:lsdException w:name="Table Grid" w:uiPriority="39"/>
+    <w:lsdException w:name="Table Theme" w:semiHidden="1" w:unhideWhenUsed="1"/>
     <w:lsdException w:name="Placeholder Text" w:semiHidden="1"/>
     <w:lsdException w:name="No Spacing" w:uiPriority="1" w:qFormat="1"/>
     <w:lsdException w:name="Light Shading" w:uiPriority="60"/>
@@ -631,6 +762,18 @@
       <w:shd w:val="clear" w:color="auto" w:fill="E1DFDD"/>
     </w:rPr>
   </w:style>
+  <w:style w:type="character" w:styleId="FollowedHyperlink">
+    <w:name w:val="FollowedHyperlink"/>
+    <w:basedOn w:val="DefaultParagraphFont"/>
+    <w:uiPriority w:val="99"/>
+    <w:semiHidden/>
+    <w:unhideWhenUsed/>
+    <w:rsid w:val="00DE187C"/>
+    <w:rPr>
+      <w:color w:val="954F72" w:themeColor="followedHyperlink"/>
+      <w:u w:val="single"/>
+    </w:rPr>
+  </w:style>
 </w:styles>
 </file>
 
@@ -2841,7 +2984,7 @@
   <dgm:whole/>
   <dgm:extLst>
     <a:ext uri="http://schemas.microsoft.com/office/drawing/2008/diagram">
-      <dsp:dataModelExt xmlns:dsp="http://schemas.microsoft.com/office/drawing/2008/diagram" relId="rId12" minVer="http://schemas.openxmlformats.org/drawingml/2006/diagram"/>
+      <dsp:dataModelExt xmlns:dsp="http://schemas.microsoft.com/office/drawing/2008/diagram" relId="rId13" minVer="http://schemas.openxmlformats.org/drawingml/2006/diagram"/>
     </a:ext>
   </dgm:extLst>
 </dgm:dataModel>
@@ -3255,6 +3398,13 @@
     <dgm:pt modelId="{C7CEB637-6F41-4A84-A36B-EC420C991BD2}" type="sibTrans" cxnId="{6F928248-5C67-4D26-96F3-82F415D358E5}">
       <dgm:prSet/>
       <dgm:spPr/>
+      <dgm:t>
+        <a:bodyPr/>
+        <a:lstStyle/>
+        <a:p>
+          <a:endParaRPr lang="en-US"/>
+        </a:p>
+      </dgm:t>
     </dgm:pt>
     <dgm:pt modelId="{34B60FAB-2C54-435E-B7A2-B153237667D3}">
       <dgm:prSet phldrT="[Text]"/>
@@ -3273,10 +3423,24 @@
     <dgm:pt modelId="{B8C3E0C3-3E48-4830-A035-07AB5A5C90E5}" type="parTrans" cxnId="{9684B0CD-62EB-47A7-8539-EF14B5AD48B3}">
       <dgm:prSet/>
       <dgm:spPr/>
+      <dgm:t>
+        <a:bodyPr/>
+        <a:lstStyle/>
+        <a:p>
+          <a:endParaRPr lang="en-US"/>
+        </a:p>
+      </dgm:t>
     </dgm:pt>
     <dgm:pt modelId="{E1F26805-E08D-4AB0-B123-58FCFA0F551C}" type="sibTrans" cxnId="{9684B0CD-62EB-47A7-8539-EF14B5AD48B3}">
       <dgm:prSet/>
       <dgm:spPr/>
+      <dgm:t>
+        <a:bodyPr/>
+        <a:lstStyle/>
+        <a:p>
+          <a:endParaRPr lang="en-US"/>
+        </a:p>
+      </dgm:t>
     </dgm:pt>
     <dgm:pt modelId="{E74627E1-7134-4FF4-B4D5-F1D7F77771F3}" type="pres">
       <dgm:prSet presAssocID="{6D4FC6BE-61FE-45DD-909C-701B21D07E51}" presName="mainComposite" presStyleCnt="0">
@@ -3672,7 +3836,7 @@
   <dgm:whole/>
   <dgm:extLst>
     <a:ext uri="http://schemas.microsoft.com/office/drawing/2008/diagram">
-      <dsp:dataModelExt xmlns:dsp="http://schemas.microsoft.com/office/drawing/2008/diagram" relId="rId17" minVer="http://schemas.openxmlformats.org/drawingml/2006/diagram"/>
+      <dsp:dataModelExt xmlns:dsp="http://schemas.microsoft.com/office/drawing/2008/diagram" relId="rId18" minVer="http://schemas.openxmlformats.org/drawingml/2006/diagram"/>
     </a:ext>
   </dgm:extLst>
 </dgm:dataModel>
@@ -3693,8 +3857,8 @@
       </dsp:nvSpPr>
       <dsp:spPr>
         <a:xfrm>
-          <a:off x="4505752" y="0"/>
-          <a:ext cx="961392" cy="1381125"/>
+          <a:off x="6742370" y="0"/>
+          <a:ext cx="1439454" cy="1589049"/>
         </a:xfrm>
         <a:prstGeom prst="roundRect">
           <a:avLst>
@@ -3728,12 +3892,12 @@
         <a:fontRef idx="minor"/>
       </dsp:style>
       <dsp:txBody>
-        <a:bodyPr spcFirstLastPara="0" vert="horz" wrap="square" lIns="56896" tIns="56896" rIns="56896" bIns="56896" numCol="1" spcCol="1270" anchor="ctr" anchorCtr="0">
+        <a:bodyPr spcFirstLastPara="0" vert="horz" wrap="square" lIns="71120" tIns="71120" rIns="71120" bIns="71120" numCol="1" spcCol="1270" anchor="ctr" anchorCtr="0">
           <a:noAutofit/>
         </a:bodyPr>
         <a:lstStyle/>
         <a:p>
-          <a:pPr marL="0" lvl="0" indent="0" algn="ctr" defTabSz="355600">
+          <a:pPr marL="0" lvl="0" indent="0" algn="ctr" defTabSz="444500">
             <a:lnSpc>
               <a:spcPct val="90000"/>
             </a:lnSpc>
@@ -3746,14 +3910,14 @@
             <a:buNone/>
           </a:pPr>
           <a:r>
-            <a:rPr lang="en-US" sz="800" kern="1200"/>
+            <a:rPr lang="en-US" sz="1000" kern="1200"/>
             <a:t>History</a:t>
           </a:r>
         </a:p>
       </dsp:txBody>
       <dsp:txXfrm>
-        <a:off x="4505752" y="0"/>
-        <a:ext cx="961392" cy="414337"/>
+        <a:off x="6742370" y="0"/>
+        <a:ext cx="1439454" cy="476714"/>
       </dsp:txXfrm>
     </dsp:sp>
     <dsp:sp modelId="{F5260304-E7C9-4915-A980-A8671BD105D0}">
@@ -3763,8 +3927,8 @@
       </dsp:nvSpPr>
       <dsp:spPr>
         <a:xfrm>
-          <a:off x="3384128" y="0"/>
-          <a:ext cx="961392" cy="1381125"/>
+          <a:off x="5063006" y="0"/>
+          <a:ext cx="1439454" cy="1589049"/>
         </a:xfrm>
         <a:prstGeom prst="roundRect">
           <a:avLst>
@@ -3798,12 +3962,12 @@
         <a:fontRef idx="minor"/>
       </dsp:style>
       <dsp:txBody>
-        <a:bodyPr spcFirstLastPara="0" vert="horz" wrap="square" lIns="56896" tIns="56896" rIns="56896" bIns="56896" numCol="1" spcCol="1270" anchor="ctr" anchorCtr="0">
+        <a:bodyPr spcFirstLastPara="0" vert="horz" wrap="square" lIns="71120" tIns="71120" rIns="71120" bIns="71120" numCol="1" spcCol="1270" anchor="ctr" anchorCtr="0">
           <a:noAutofit/>
         </a:bodyPr>
         <a:lstStyle/>
         <a:p>
-          <a:pPr marL="0" lvl="0" indent="0" algn="ctr" defTabSz="355600">
+          <a:pPr marL="0" lvl="0" indent="0" algn="ctr" defTabSz="444500">
             <a:lnSpc>
               <a:spcPct val="90000"/>
             </a:lnSpc>
@@ -3816,14 +3980,14 @@
             <a:buNone/>
           </a:pPr>
           <a:r>
-            <a:rPr lang="en-US" sz="800" kern="1200"/>
+            <a:rPr lang="en-US" sz="1000" kern="1200"/>
             <a:t>Target</a:t>
           </a:r>
         </a:p>
       </dsp:txBody>
       <dsp:txXfrm>
-        <a:off x="3384128" y="0"/>
-        <a:ext cx="961392" cy="414337"/>
+        <a:off x="5063006" y="0"/>
+        <a:ext cx="1439454" cy="476714"/>
       </dsp:txXfrm>
     </dsp:sp>
     <dsp:sp modelId="{D12985B1-F12F-4C16-A802-CDDD45A2130A}">
@@ -3833,8 +3997,8 @@
       </dsp:nvSpPr>
       <dsp:spPr>
         <a:xfrm>
-          <a:off x="2262503" y="0"/>
-          <a:ext cx="961392" cy="1381125"/>
+          <a:off x="3383642" y="0"/>
+          <a:ext cx="1439454" cy="1589049"/>
         </a:xfrm>
         <a:prstGeom prst="roundRect">
           <a:avLst>
@@ -3868,12 +4032,12 @@
         <a:fontRef idx="minor"/>
       </dsp:style>
       <dsp:txBody>
-        <a:bodyPr spcFirstLastPara="0" vert="horz" wrap="square" lIns="56896" tIns="56896" rIns="56896" bIns="56896" numCol="1" spcCol="1270" anchor="ctr" anchorCtr="0">
+        <a:bodyPr spcFirstLastPara="0" vert="horz" wrap="square" lIns="71120" tIns="71120" rIns="71120" bIns="71120" numCol="1" spcCol="1270" anchor="ctr" anchorCtr="0">
           <a:noAutofit/>
         </a:bodyPr>
         <a:lstStyle/>
         <a:p>
-          <a:pPr marL="0" lvl="0" indent="0" algn="ctr" defTabSz="355600">
+          <a:pPr marL="0" lvl="0" indent="0" algn="ctr" defTabSz="444500">
             <a:lnSpc>
               <a:spcPct val="90000"/>
             </a:lnSpc>
@@ -3886,12 +4050,12 @@
             <a:buNone/>
           </a:pPr>
           <a:r>
-            <a:rPr lang="en-US" sz="800" kern="1200"/>
+            <a:rPr lang="en-US" sz="1000" kern="1200"/>
             <a:t>Stored Procedure</a:t>
           </a:r>
         </a:p>
         <a:p>
-          <a:pPr marL="0" lvl="0" indent="0" algn="ctr" defTabSz="355600">
+          <a:pPr marL="0" lvl="0" indent="0" algn="ctr" defTabSz="444500">
             <a:lnSpc>
               <a:spcPct val="90000"/>
             </a:lnSpc>
@@ -3904,14 +4068,14 @@
             <a:buNone/>
           </a:pPr>
           <a:r>
-            <a:rPr lang="en-US" sz="800" kern="1200"/>
+            <a:rPr lang="en-US" sz="1000" kern="1200"/>
             <a:t>Merge</a:t>
           </a:r>
         </a:p>
       </dsp:txBody>
       <dsp:txXfrm>
-        <a:off x="2262503" y="0"/>
-        <a:ext cx="961392" cy="414337"/>
+        <a:off x="3383642" y="0"/>
+        <a:ext cx="1439454" cy="476714"/>
       </dsp:txXfrm>
     </dsp:sp>
     <dsp:sp modelId="{4B5D416B-E873-4487-AF40-97EC66040403}">
@@ -3921,8 +4085,8 @@
       </dsp:nvSpPr>
       <dsp:spPr>
         <a:xfrm>
-          <a:off x="1140879" y="0"/>
-          <a:ext cx="961392" cy="1381125"/>
+          <a:off x="1704278" y="0"/>
+          <a:ext cx="1439454" cy="1589049"/>
         </a:xfrm>
         <a:prstGeom prst="roundRect">
           <a:avLst>
@@ -3956,12 +4120,12 @@
         <a:fontRef idx="minor"/>
       </dsp:style>
       <dsp:txBody>
-        <a:bodyPr spcFirstLastPara="0" vert="horz" wrap="square" lIns="56896" tIns="56896" rIns="56896" bIns="56896" numCol="1" spcCol="1270" anchor="ctr" anchorCtr="0">
+        <a:bodyPr spcFirstLastPara="0" vert="horz" wrap="square" lIns="71120" tIns="71120" rIns="71120" bIns="71120" numCol="1" spcCol="1270" anchor="ctr" anchorCtr="0">
           <a:noAutofit/>
         </a:bodyPr>
         <a:lstStyle/>
         <a:p>
-          <a:pPr marL="0" lvl="0" indent="0" algn="ctr" defTabSz="355600">
+          <a:pPr marL="0" lvl="0" indent="0" algn="ctr" defTabSz="444500">
             <a:lnSpc>
               <a:spcPct val="90000"/>
             </a:lnSpc>
@@ -3974,14 +4138,14 @@
             <a:buNone/>
           </a:pPr>
           <a:r>
-            <a:rPr lang="en-US" sz="800" kern="1200"/>
+            <a:rPr lang="en-US" sz="1000" kern="1200"/>
             <a:t>Data Factory</a:t>
           </a:r>
         </a:p>
       </dsp:txBody>
       <dsp:txXfrm>
-        <a:off x="1140879" y="0"/>
-        <a:ext cx="961392" cy="414337"/>
+        <a:off x="1704278" y="0"/>
+        <a:ext cx="1439454" cy="476714"/>
       </dsp:txXfrm>
     </dsp:sp>
     <dsp:sp modelId="{2B255686-3646-4EFC-9E4E-EE1FBEB8E7C5}">
@@ -3991,8 +4155,8 @@
       </dsp:nvSpPr>
       <dsp:spPr>
         <a:xfrm>
-          <a:off x="19254" y="0"/>
-          <a:ext cx="961392" cy="1381125"/>
+          <a:off x="24914" y="0"/>
+          <a:ext cx="1439454" cy="1589049"/>
         </a:xfrm>
         <a:prstGeom prst="roundRect">
           <a:avLst>
@@ -4026,12 +4190,12 @@
         <a:fontRef idx="minor"/>
       </dsp:style>
       <dsp:txBody>
-        <a:bodyPr spcFirstLastPara="0" vert="horz" wrap="square" lIns="56896" tIns="56896" rIns="56896" bIns="56896" numCol="1" spcCol="1270" anchor="ctr" anchorCtr="0">
+        <a:bodyPr spcFirstLastPara="0" vert="horz" wrap="square" lIns="71120" tIns="71120" rIns="71120" bIns="71120" numCol="1" spcCol="1270" anchor="ctr" anchorCtr="0">
           <a:noAutofit/>
         </a:bodyPr>
         <a:lstStyle/>
         <a:p>
-          <a:pPr marL="0" lvl="0" indent="0" algn="ctr" defTabSz="355600">
+          <a:pPr marL="0" lvl="0" indent="0" algn="ctr" defTabSz="444500">
             <a:lnSpc>
               <a:spcPct val="90000"/>
             </a:lnSpc>
@@ -4044,14 +4208,14 @@
             <a:buNone/>
           </a:pPr>
           <a:r>
-            <a:rPr lang="en-US" sz="800" kern="1200"/>
+            <a:rPr lang="en-US" sz="1000" kern="1200"/>
             <a:t>Source</a:t>
           </a:r>
         </a:p>
       </dsp:txBody>
       <dsp:txXfrm>
-        <a:off x="19254" y="0"/>
-        <a:ext cx="961392" cy="414337"/>
+        <a:off x="24914" y="0"/>
+        <a:ext cx="1439454" cy="476714"/>
       </dsp:txXfrm>
     </dsp:sp>
     <dsp:sp modelId="{F23F723B-D5E6-4616-A597-D6C4D7B22B20}">
@@ -4061,8 +4225,8 @@
       </dsp:nvSpPr>
       <dsp:spPr>
         <a:xfrm>
-          <a:off x="99370" y="669818"/>
-          <a:ext cx="801160" cy="400580"/>
+          <a:off x="144868" y="701214"/>
+          <a:ext cx="1199545" cy="599772"/>
         </a:xfrm>
         <a:prstGeom prst="roundRect">
           <a:avLst>
@@ -4106,12 +4270,12 @@
         </a:fontRef>
       </dsp:style>
       <dsp:txBody>
-        <a:bodyPr spcFirstLastPara="0" vert="horz" wrap="square" lIns="3810" tIns="3810" rIns="3810" bIns="3810" numCol="1" spcCol="1270" anchor="ctr" anchorCtr="0">
+        <a:bodyPr spcFirstLastPara="0" vert="horz" wrap="square" lIns="5715" tIns="5715" rIns="5715" bIns="5715" numCol="1" spcCol="1270" anchor="ctr" anchorCtr="0">
           <a:noAutofit/>
         </a:bodyPr>
         <a:lstStyle/>
         <a:p>
-          <a:pPr marL="0" lvl="0" indent="0" algn="ctr" defTabSz="266700">
+          <a:pPr marL="0" lvl="0" indent="0" algn="ctr" defTabSz="400050">
             <a:lnSpc>
               <a:spcPct val="90000"/>
             </a:lnSpc>
@@ -4124,14 +4288,14 @@
             <a:buNone/>
           </a:pPr>
           <a:r>
-            <a:rPr lang="en-US" sz="600" kern="1200"/>
+            <a:rPr lang="en-US" sz="900" kern="1200"/>
             <a:t>dbo.Employees</a:t>
           </a:r>
         </a:p>
       </dsp:txBody>
       <dsp:txXfrm>
-        <a:off x="111103" y="681551"/>
-        <a:ext cx="777694" cy="377114"/>
+        <a:off x="162435" y="718781"/>
+        <a:ext cx="1164411" cy="564638"/>
       </dsp:txXfrm>
     </dsp:sp>
     <dsp:sp modelId="{379C19E0-E671-4872-A3FE-38945DF40875}">
@@ -4141,8 +4305,8 @@
       </dsp:nvSpPr>
       <dsp:spPr>
         <a:xfrm>
-          <a:off x="900531" y="844005"/>
-          <a:ext cx="320464" cy="52207"/>
+          <a:off x="1344414" y="967131"/>
+          <a:ext cx="479818" cy="67939"/>
         </a:xfrm>
         <a:custGeom>
           <a:avLst/>
@@ -4153,10 +4317,10 @@
           <a:pathLst>
             <a:path>
               <a:moveTo>
-                <a:pt x="0" y="26103"/>
+                <a:pt x="0" y="33969"/>
               </a:moveTo>
               <a:lnTo>
-                <a:pt x="320464" y="26103"/>
+                <a:pt x="479818" y="33969"/>
               </a:lnTo>
             </a:path>
           </a:pathLst>
@@ -4211,8 +4375,8 @@
         </a:p>
       </dsp:txBody>
       <dsp:txXfrm>
-        <a:off x="1052751" y="862097"/>
-        <a:ext cx="16023" cy="16023"/>
+        <a:off x="1572328" y="989105"/>
+        <a:ext cx="23990" cy="23990"/>
       </dsp:txXfrm>
     </dsp:sp>
     <dsp:sp modelId="{A75CEBD5-B442-4DBF-8FFC-74F6C27DF86B}">
@@ -4222,8 +4386,8 @@
       </dsp:nvSpPr>
       <dsp:spPr>
         <a:xfrm>
-          <a:off x="1220995" y="669818"/>
-          <a:ext cx="801160" cy="400580"/>
+          <a:off x="1824233" y="701214"/>
+          <a:ext cx="1199545" cy="599772"/>
         </a:xfrm>
         <a:prstGeom prst="roundRect">
           <a:avLst>
@@ -4267,12 +4431,12 @@
         </a:fontRef>
       </dsp:style>
       <dsp:txBody>
-        <a:bodyPr spcFirstLastPara="0" vert="horz" wrap="square" lIns="3810" tIns="3810" rIns="3810" bIns="3810" numCol="1" spcCol="1270" anchor="ctr" anchorCtr="0">
+        <a:bodyPr spcFirstLastPara="0" vert="horz" wrap="square" lIns="5715" tIns="5715" rIns="5715" bIns="5715" numCol="1" spcCol="1270" anchor="ctr" anchorCtr="0">
           <a:noAutofit/>
         </a:bodyPr>
         <a:lstStyle/>
         <a:p>
-          <a:pPr marL="0" lvl="0" indent="0" algn="ctr" defTabSz="266700">
+          <a:pPr marL="0" lvl="0" indent="0" algn="ctr" defTabSz="400050">
             <a:lnSpc>
               <a:spcPct val="90000"/>
             </a:lnSpc>
@@ -4285,14 +4449,14 @@
             <a:buNone/>
           </a:pPr>
           <a:r>
-            <a:rPr lang="en-US" sz="600" kern="1200"/>
+            <a:rPr lang="en-US" sz="900" kern="1200"/>
             <a:t>Pipeline</a:t>
           </a:r>
         </a:p>
       </dsp:txBody>
       <dsp:txXfrm>
-        <a:off x="1232728" y="681551"/>
-        <a:ext cx="777694" cy="377114"/>
+        <a:off x="1841800" y="718781"/>
+        <a:ext cx="1164411" cy="564638"/>
       </dsp:txXfrm>
     </dsp:sp>
     <dsp:sp modelId="{DBC3BD2F-C289-4B00-B8B0-157ABE6ED8F2}">
@@ -4302,8 +4466,8 @@
       </dsp:nvSpPr>
       <dsp:spPr>
         <a:xfrm>
-          <a:off x="2022155" y="844005"/>
-          <a:ext cx="320464" cy="52207"/>
+          <a:off x="3023778" y="967131"/>
+          <a:ext cx="479818" cy="67939"/>
         </a:xfrm>
         <a:custGeom>
           <a:avLst/>
@@ -4314,10 +4478,10 @@
           <a:pathLst>
             <a:path>
               <a:moveTo>
-                <a:pt x="0" y="26103"/>
+                <a:pt x="0" y="33969"/>
               </a:moveTo>
               <a:lnTo>
-                <a:pt x="320464" y="26103"/>
+                <a:pt x="479818" y="33969"/>
               </a:lnTo>
             </a:path>
           </a:pathLst>
@@ -4372,8 +4536,8 @@
         </a:p>
       </dsp:txBody>
       <dsp:txXfrm>
-        <a:off x="2174376" y="862097"/>
-        <a:ext cx="16023" cy="16023"/>
+        <a:off x="3251692" y="989105"/>
+        <a:ext cx="23990" cy="23990"/>
       </dsp:txXfrm>
     </dsp:sp>
     <dsp:sp modelId="{CCD0B203-45ED-4FD9-ABBA-951972E0D636}">
@@ -4383,8 +4547,8 @@
       </dsp:nvSpPr>
       <dsp:spPr>
         <a:xfrm>
-          <a:off x="2342619" y="669818"/>
-          <a:ext cx="801160" cy="400580"/>
+          <a:off x="3503597" y="701214"/>
+          <a:ext cx="1199545" cy="599772"/>
         </a:xfrm>
         <a:prstGeom prst="roundRect">
           <a:avLst>
@@ -4428,12 +4592,12 @@
         </a:fontRef>
       </dsp:style>
       <dsp:txBody>
-        <a:bodyPr spcFirstLastPara="0" vert="horz" wrap="square" lIns="3810" tIns="3810" rIns="3810" bIns="3810" numCol="1" spcCol="1270" anchor="ctr" anchorCtr="0">
+        <a:bodyPr spcFirstLastPara="0" vert="horz" wrap="square" lIns="5715" tIns="5715" rIns="5715" bIns="5715" numCol="1" spcCol="1270" anchor="ctr" anchorCtr="0">
           <a:noAutofit/>
         </a:bodyPr>
         <a:lstStyle/>
         <a:p>
-          <a:pPr marL="0" lvl="0" indent="0" algn="ctr" defTabSz="266700">
+          <a:pPr marL="0" lvl="0" indent="0" algn="ctr" defTabSz="400050">
             <a:lnSpc>
               <a:spcPct val="90000"/>
             </a:lnSpc>
@@ -4446,14 +4610,14 @@
             <a:buNone/>
           </a:pPr>
           <a:r>
-            <a:rPr lang="en-US" sz="600" kern="1200"/>
+            <a:rPr lang="en-US" sz="900" kern="1200"/>
             <a:t>dbo.Load_Employees</a:t>
           </a:r>
         </a:p>
       </dsp:txBody>
       <dsp:txXfrm>
-        <a:off x="2354352" y="681551"/>
-        <a:ext cx="777694" cy="377114"/>
+        <a:off x="3521164" y="718781"/>
+        <a:ext cx="1164411" cy="564638"/>
       </dsp:txXfrm>
     </dsp:sp>
     <dsp:sp modelId="{80460011-0E89-42DE-8055-EEC20E7003DF}">
@@ -4463,8 +4627,8 @@
       </dsp:nvSpPr>
       <dsp:spPr>
         <a:xfrm>
-          <a:off x="3143780" y="844005"/>
-          <a:ext cx="320464" cy="52207"/>
+          <a:off x="4703142" y="967131"/>
+          <a:ext cx="479818" cy="67939"/>
         </a:xfrm>
         <a:custGeom>
           <a:avLst/>
@@ -4475,10 +4639,10 @@
           <a:pathLst>
             <a:path>
               <a:moveTo>
-                <a:pt x="0" y="26103"/>
+                <a:pt x="0" y="33969"/>
               </a:moveTo>
               <a:lnTo>
-                <a:pt x="320464" y="26103"/>
+                <a:pt x="479818" y="33969"/>
               </a:lnTo>
             </a:path>
           </a:pathLst>
@@ -4533,8 +4697,8 @@
         </a:p>
       </dsp:txBody>
       <dsp:txXfrm>
-        <a:off x="3296000" y="862097"/>
-        <a:ext cx="16023" cy="16023"/>
+        <a:off x="4931056" y="989105"/>
+        <a:ext cx="23990" cy="23990"/>
       </dsp:txXfrm>
     </dsp:sp>
     <dsp:sp modelId="{F8C9B51C-FE16-4FB2-A85D-63EEA9522D40}">
@@ -4544,8 +4708,8 @@
       </dsp:nvSpPr>
       <dsp:spPr>
         <a:xfrm>
-          <a:off x="3464244" y="669818"/>
-          <a:ext cx="801160" cy="400580"/>
+          <a:off x="5182961" y="701214"/>
+          <a:ext cx="1199545" cy="599772"/>
         </a:xfrm>
         <a:prstGeom prst="roundRect">
           <a:avLst>
@@ -4589,12 +4753,12 @@
         </a:fontRef>
       </dsp:style>
       <dsp:txBody>
-        <a:bodyPr spcFirstLastPara="0" vert="horz" wrap="square" lIns="3810" tIns="3810" rIns="3810" bIns="3810" numCol="1" spcCol="1270" anchor="ctr" anchorCtr="0">
+        <a:bodyPr spcFirstLastPara="0" vert="horz" wrap="square" lIns="5715" tIns="5715" rIns="5715" bIns="5715" numCol="1" spcCol="1270" anchor="ctr" anchorCtr="0">
           <a:noAutofit/>
         </a:bodyPr>
         <a:lstStyle/>
         <a:p>
-          <a:pPr marL="0" lvl="0" indent="0" algn="ctr" defTabSz="266700">
+          <a:pPr marL="0" lvl="0" indent="0" algn="ctr" defTabSz="400050">
             <a:lnSpc>
               <a:spcPct val="90000"/>
             </a:lnSpc>
@@ -4607,14 +4771,14 @@
             <a:buNone/>
           </a:pPr>
           <a:r>
-            <a:rPr lang="en-US" sz="600" kern="1200"/>
+            <a:rPr lang="en-US" sz="900" kern="1200"/>
             <a:t>dim.Employee</a:t>
           </a:r>
         </a:p>
       </dsp:txBody>
       <dsp:txXfrm>
-        <a:off x="3475977" y="681551"/>
-        <a:ext cx="777694" cy="377114"/>
+        <a:off x="5200528" y="718781"/>
+        <a:ext cx="1164411" cy="564638"/>
       </dsp:txXfrm>
     </dsp:sp>
     <dsp:sp modelId="{9BBFA4E8-44B8-4F2F-AD22-93416AA69BEF}">
@@ -4624,8 +4788,8 @@
       </dsp:nvSpPr>
       <dsp:spPr>
         <a:xfrm>
-          <a:off x="4265404" y="844005"/>
-          <a:ext cx="320464" cy="52207"/>
+          <a:off x="6382506" y="967131"/>
+          <a:ext cx="479818" cy="67939"/>
         </a:xfrm>
         <a:custGeom>
           <a:avLst/>
@@ -4636,10 +4800,10 @@
           <a:pathLst>
             <a:path>
               <a:moveTo>
-                <a:pt x="0" y="26103"/>
+                <a:pt x="0" y="33969"/>
               </a:moveTo>
               <a:lnTo>
-                <a:pt x="320464" y="26103"/>
+                <a:pt x="479818" y="33969"/>
               </a:lnTo>
             </a:path>
           </a:pathLst>
@@ -4694,8 +4858,8 @@
         </a:p>
       </dsp:txBody>
       <dsp:txXfrm>
-        <a:off x="4417625" y="862097"/>
-        <a:ext cx="16023" cy="16023"/>
+        <a:off x="6610420" y="989105"/>
+        <a:ext cx="23990" cy="23990"/>
       </dsp:txXfrm>
     </dsp:sp>
     <dsp:sp modelId="{B33A6529-1655-40C4-93A3-7B37C53E23F1}">
@@ -4705,8 +4869,8 @@
       </dsp:nvSpPr>
       <dsp:spPr>
         <a:xfrm>
-          <a:off x="4585868" y="669818"/>
-          <a:ext cx="801160" cy="400580"/>
+          <a:off x="6862325" y="701214"/>
+          <a:ext cx="1199545" cy="599772"/>
         </a:xfrm>
         <a:prstGeom prst="roundRect">
           <a:avLst>
@@ -4750,12 +4914,12 @@
         </a:fontRef>
       </dsp:style>
       <dsp:txBody>
-        <a:bodyPr spcFirstLastPara="0" vert="horz" wrap="square" lIns="3810" tIns="3810" rIns="3810" bIns="3810" numCol="1" spcCol="1270" anchor="ctr" anchorCtr="0">
+        <a:bodyPr spcFirstLastPara="0" vert="horz" wrap="square" lIns="5715" tIns="5715" rIns="5715" bIns="5715" numCol="1" spcCol="1270" anchor="ctr" anchorCtr="0">
           <a:noAutofit/>
         </a:bodyPr>
         <a:lstStyle/>
         <a:p>
-          <a:pPr marL="0" lvl="0" indent="0" algn="ctr" defTabSz="266700">
+          <a:pPr marL="0" lvl="0" indent="0" algn="ctr" defTabSz="400050">
             <a:lnSpc>
               <a:spcPct val="90000"/>
             </a:lnSpc>
@@ -4768,14 +4932,14 @@
             <a:buNone/>
           </a:pPr>
           <a:r>
-            <a:rPr lang="en-US" sz="600" kern="1200"/>
+            <a:rPr lang="en-US" sz="900" kern="1200"/>
             <a:t>dim.Employee_History</a:t>
           </a:r>
         </a:p>
       </dsp:txBody>
       <dsp:txXfrm>
-        <a:off x="4597601" y="681551"/>
-        <a:ext cx="777694" cy="377114"/>
+        <a:off x="6879892" y="718781"/>
+        <a:ext cx="1164411" cy="564638"/>
       </dsp:txXfrm>
     </dsp:sp>
   </dsp:spTree>
@@ -4797,8 +4961,8 @@
       </dsp:nvSpPr>
       <dsp:spPr>
         <a:xfrm>
-          <a:off x="4667603" y="0"/>
-          <a:ext cx="796304" cy="1381125"/>
+          <a:off x="6975454" y="0"/>
+          <a:ext cx="1189499" cy="1533293"/>
         </a:xfrm>
         <a:prstGeom prst="roundRect">
           <a:avLst>
@@ -4832,12 +4996,12 @@
         <a:fontRef idx="minor"/>
       </dsp:style>
       <dsp:txBody>
-        <a:bodyPr spcFirstLastPara="0" vert="horz" wrap="square" lIns="49784" tIns="49784" rIns="49784" bIns="49784" numCol="1" spcCol="1270" anchor="ctr" anchorCtr="0">
+        <a:bodyPr spcFirstLastPara="0" vert="horz" wrap="square" lIns="64008" tIns="64008" rIns="64008" bIns="64008" numCol="1" spcCol="1270" anchor="ctr" anchorCtr="0">
           <a:noAutofit/>
         </a:bodyPr>
         <a:lstStyle/>
         <a:p>
-          <a:pPr marL="0" lvl="0" indent="0" algn="ctr" defTabSz="311150">
+          <a:pPr marL="0" lvl="0" indent="0" algn="ctr" defTabSz="400050">
             <a:lnSpc>
               <a:spcPct val="90000"/>
             </a:lnSpc>
@@ -4850,14 +5014,14 @@
             <a:buNone/>
           </a:pPr>
           <a:r>
-            <a:rPr lang="en-US" sz="700" kern="1200"/>
+            <a:rPr lang="en-US" sz="900" kern="1200"/>
             <a:t>History</a:t>
           </a:r>
         </a:p>
       </dsp:txBody>
       <dsp:txXfrm>
-        <a:off x="4667603" y="0"/>
-        <a:ext cx="796304" cy="414337"/>
+        <a:off x="6975454" y="0"/>
+        <a:ext cx="1189499" cy="459987"/>
       </dsp:txXfrm>
     </dsp:sp>
     <dsp:sp modelId="{9FCBCC51-78FC-42B8-A1DA-4E072D556282}">
@@ -4867,8 +5031,8 @@
       </dsp:nvSpPr>
       <dsp:spPr>
         <a:xfrm>
-          <a:off x="3738581" y="0"/>
-          <a:ext cx="796304" cy="1381125"/>
+          <a:off x="5587704" y="0"/>
+          <a:ext cx="1189499" cy="1533293"/>
         </a:xfrm>
         <a:prstGeom prst="roundRect">
           <a:avLst>
@@ -4902,12 +5066,12 @@
         <a:fontRef idx="minor"/>
       </dsp:style>
       <dsp:txBody>
-        <a:bodyPr spcFirstLastPara="0" vert="horz" wrap="square" lIns="49784" tIns="49784" rIns="49784" bIns="49784" numCol="1" spcCol="1270" anchor="ctr" anchorCtr="0">
+        <a:bodyPr spcFirstLastPara="0" vert="horz" wrap="square" lIns="64008" tIns="64008" rIns="64008" bIns="64008" numCol="1" spcCol="1270" anchor="ctr" anchorCtr="0">
           <a:noAutofit/>
         </a:bodyPr>
         <a:lstStyle/>
         <a:p>
-          <a:pPr marL="0" lvl="0" indent="0" algn="ctr" defTabSz="311150">
+          <a:pPr marL="0" lvl="0" indent="0" algn="ctr" defTabSz="400050">
             <a:lnSpc>
               <a:spcPct val="90000"/>
             </a:lnSpc>
@@ -4920,14 +5084,14 @@
             <a:buNone/>
           </a:pPr>
           <a:r>
-            <a:rPr lang="en-US" sz="700" kern="1200"/>
+            <a:rPr lang="en-US" sz="900" kern="1200"/>
             <a:t>Target</a:t>
           </a:r>
         </a:p>
       </dsp:txBody>
       <dsp:txXfrm>
-        <a:off x="3738581" y="0"/>
-        <a:ext cx="796304" cy="414337"/>
+        <a:off x="5587704" y="0"/>
+        <a:ext cx="1189499" cy="459987"/>
       </dsp:txXfrm>
     </dsp:sp>
     <dsp:sp modelId="{F5260304-E7C9-4915-A980-A8671BD105D0}">
@@ -4937,8 +5101,8 @@
       </dsp:nvSpPr>
       <dsp:spPr>
         <a:xfrm>
-          <a:off x="2809558" y="0"/>
-          <a:ext cx="796304" cy="1381125"/>
+          <a:off x="4199954" y="0"/>
+          <a:ext cx="1189499" cy="1533293"/>
         </a:xfrm>
         <a:prstGeom prst="roundRect">
           <a:avLst>
@@ -4972,12 +5136,12 @@
         <a:fontRef idx="minor"/>
       </dsp:style>
       <dsp:txBody>
-        <a:bodyPr spcFirstLastPara="0" vert="horz" wrap="square" lIns="49784" tIns="49784" rIns="49784" bIns="49784" numCol="1" spcCol="1270" anchor="ctr" anchorCtr="0">
+        <a:bodyPr spcFirstLastPara="0" vert="horz" wrap="square" lIns="64008" tIns="64008" rIns="64008" bIns="64008" numCol="1" spcCol="1270" anchor="ctr" anchorCtr="0">
           <a:noAutofit/>
         </a:bodyPr>
         <a:lstStyle/>
         <a:p>
-          <a:pPr marL="0" lvl="0" indent="0" algn="ctr" defTabSz="311150">
+          <a:pPr marL="0" lvl="0" indent="0" algn="ctr" defTabSz="400050">
             <a:lnSpc>
               <a:spcPct val="90000"/>
             </a:lnSpc>
@@ -4990,12 +5154,12 @@
             <a:buNone/>
           </a:pPr>
           <a:r>
-            <a:rPr lang="en-US" sz="700" kern="1200"/>
+            <a:rPr lang="en-US" sz="900" kern="1200"/>
             <a:t>Stored Procedure</a:t>
           </a:r>
         </a:p>
         <a:p>
-          <a:pPr marL="0" lvl="0" indent="0" algn="ctr" defTabSz="311150">
+          <a:pPr marL="0" lvl="0" indent="0" algn="ctr" defTabSz="400050">
             <a:lnSpc>
               <a:spcPct val="90000"/>
             </a:lnSpc>
@@ -5008,14 +5172,14 @@
             <a:buNone/>
           </a:pPr>
           <a:r>
-            <a:rPr lang="en-US" sz="700" kern="1200"/>
+            <a:rPr lang="en-US" sz="900" kern="1200"/>
             <a:t>Merge</a:t>
           </a:r>
         </a:p>
       </dsp:txBody>
       <dsp:txXfrm>
-        <a:off x="2809558" y="0"/>
-        <a:ext cx="796304" cy="414337"/>
+        <a:off x="4199954" y="0"/>
+        <a:ext cx="1189499" cy="459987"/>
       </dsp:txXfrm>
     </dsp:sp>
     <dsp:sp modelId="{D12985B1-F12F-4C16-A802-CDDD45A2130A}">
@@ -5025,8 +5189,8 @@
       </dsp:nvSpPr>
       <dsp:spPr>
         <a:xfrm>
-          <a:off x="1880536" y="0"/>
-          <a:ext cx="796304" cy="1381125"/>
+          <a:off x="2812205" y="0"/>
+          <a:ext cx="1189499" cy="1533293"/>
         </a:xfrm>
         <a:prstGeom prst="roundRect">
           <a:avLst>
@@ -5060,12 +5224,12 @@
         <a:fontRef idx="minor"/>
       </dsp:style>
       <dsp:txBody>
-        <a:bodyPr spcFirstLastPara="0" vert="horz" wrap="square" lIns="49784" tIns="49784" rIns="49784" bIns="49784" numCol="1" spcCol="1270" anchor="ctr" anchorCtr="0">
+        <a:bodyPr spcFirstLastPara="0" vert="horz" wrap="square" lIns="64008" tIns="64008" rIns="64008" bIns="64008" numCol="1" spcCol="1270" anchor="ctr" anchorCtr="0">
           <a:noAutofit/>
         </a:bodyPr>
         <a:lstStyle/>
         <a:p>
-          <a:pPr marL="0" lvl="0" indent="0" algn="ctr" defTabSz="311150">
+          <a:pPr marL="0" lvl="0" indent="0" algn="ctr" defTabSz="400050">
             <a:lnSpc>
               <a:spcPct val="90000"/>
             </a:lnSpc>
@@ -5078,14 +5242,14 @@
             <a:buNone/>
           </a:pPr>
           <a:r>
-            <a:rPr lang="en-US" sz="700" kern="1200"/>
+            <a:rPr lang="en-US" sz="900" kern="1200"/>
             <a:t>Stage</a:t>
           </a:r>
         </a:p>
       </dsp:txBody>
       <dsp:txXfrm>
-        <a:off x="1880536" y="0"/>
-        <a:ext cx="796304" cy="414337"/>
+        <a:off x="2812205" y="0"/>
+        <a:ext cx="1189499" cy="459987"/>
       </dsp:txXfrm>
     </dsp:sp>
     <dsp:sp modelId="{4B5D416B-E873-4487-AF40-97EC66040403}">
@@ -5095,8 +5259,8 @@
       </dsp:nvSpPr>
       <dsp:spPr>
         <a:xfrm>
-          <a:off x="951514" y="0"/>
-          <a:ext cx="796304" cy="1381125"/>
+          <a:off x="1424455" y="0"/>
+          <a:ext cx="1189499" cy="1533293"/>
         </a:xfrm>
         <a:prstGeom prst="roundRect">
           <a:avLst>
@@ -5130,12 +5294,12 @@
         <a:fontRef idx="minor"/>
       </dsp:style>
       <dsp:txBody>
-        <a:bodyPr spcFirstLastPara="0" vert="horz" wrap="square" lIns="49784" tIns="49784" rIns="49784" bIns="49784" numCol="1" spcCol="1270" anchor="ctr" anchorCtr="0">
+        <a:bodyPr spcFirstLastPara="0" vert="horz" wrap="square" lIns="64008" tIns="64008" rIns="64008" bIns="64008" numCol="1" spcCol="1270" anchor="ctr" anchorCtr="0">
           <a:noAutofit/>
         </a:bodyPr>
         <a:lstStyle/>
         <a:p>
-          <a:pPr marL="0" lvl="0" indent="0" algn="ctr" defTabSz="311150">
+          <a:pPr marL="0" lvl="0" indent="0" algn="ctr" defTabSz="400050">
             <a:lnSpc>
               <a:spcPct val="90000"/>
             </a:lnSpc>
@@ -5148,14 +5312,14 @@
             <a:buNone/>
           </a:pPr>
           <a:r>
-            <a:rPr lang="en-US" sz="700" kern="1200"/>
+            <a:rPr lang="en-US" sz="900" kern="1200"/>
             <a:t>Data Factory</a:t>
           </a:r>
         </a:p>
       </dsp:txBody>
       <dsp:txXfrm>
-        <a:off x="951514" y="0"/>
-        <a:ext cx="796304" cy="414337"/>
+        <a:off x="1424455" y="0"/>
+        <a:ext cx="1189499" cy="459987"/>
       </dsp:txXfrm>
     </dsp:sp>
     <dsp:sp modelId="{2B255686-3646-4EFC-9E4E-EE1FBEB8E7C5}">
@@ -5165,8 +5329,8 @@
       </dsp:nvSpPr>
       <dsp:spPr>
         <a:xfrm>
-          <a:off x="22491" y="0"/>
-          <a:ext cx="796304" cy="1381125"/>
+          <a:off x="36705" y="0"/>
+          <a:ext cx="1189499" cy="1533293"/>
         </a:xfrm>
         <a:prstGeom prst="roundRect">
           <a:avLst>
@@ -5200,12 +5364,12 @@
         <a:fontRef idx="minor"/>
       </dsp:style>
       <dsp:txBody>
-        <a:bodyPr spcFirstLastPara="0" vert="horz" wrap="square" lIns="49784" tIns="49784" rIns="49784" bIns="49784" numCol="1" spcCol="1270" anchor="ctr" anchorCtr="0">
+        <a:bodyPr spcFirstLastPara="0" vert="horz" wrap="square" lIns="64008" tIns="64008" rIns="64008" bIns="64008" numCol="1" spcCol="1270" anchor="ctr" anchorCtr="0">
           <a:noAutofit/>
         </a:bodyPr>
         <a:lstStyle/>
         <a:p>
-          <a:pPr marL="0" lvl="0" indent="0" algn="ctr" defTabSz="311150">
+          <a:pPr marL="0" lvl="0" indent="0" algn="ctr" defTabSz="400050">
             <a:lnSpc>
               <a:spcPct val="90000"/>
             </a:lnSpc>
@@ -5218,14 +5382,14 @@
             <a:buNone/>
           </a:pPr>
           <a:r>
-            <a:rPr lang="en-US" sz="700" kern="1200"/>
+            <a:rPr lang="en-US" sz="900" kern="1200"/>
             <a:t>Source</a:t>
           </a:r>
         </a:p>
       </dsp:txBody>
       <dsp:txXfrm>
-        <a:off x="22491" y="0"/>
-        <a:ext cx="796304" cy="414337"/>
+        <a:off x="36705" y="0"/>
+        <a:ext cx="1189499" cy="459987"/>
       </dsp:txXfrm>
     </dsp:sp>
     <dsp:sp modelId="{F23F723B-D5E6-4616-A597-D6C4D7B22B20}">
@@ -5235,8 +5399,8 @@
       </dsp:nvSpPr>
       <dsp:spPr>
         <a:xfrm>
-          <a:off x="88850" y="704211"/>
-          <a:ext cx="663587" cy="331793"/>
+          <a:off x="135830" y="718162"/>
+          <a:ext cx="991249" cy="495624"/>
         </a:xfrm>
         <a:prstGeom prst="roundRect">
           <a:avLst>
@@ -5280,12 +5444,12 @@
         </a:fontRef>
       </dsp:style>
       <dsp:txBody>
-        <a:bodyPr spcFirstLastPara="0" vert="horz" wrap="square" lIns="3175" tIns="3175" rIns="3175" bIns="3175" numCol="1" spcCol="1270" anchor="ctr" anchorCtr="0">
+        <a:bodyPr spcFirstLastPara="0" vert="horz" wrap="square" lIns="5080" tIns="5080" rIns="5080" bIns="5080" numCol="1" spcCol="1270" anchor="ctr" anchorCtr="0">
           <a:noAutofit/>
         </a:bodyPr>
         <a:lstStyle/>
         <a:p>
-          <a:pPr marL="0" lvl="0" indent="0" algn="ctr" defTabSz="222250">
+          <a:pPr marL="0" lvl="0" indent="0" algn="ctr" defTabSz="355600">
             <a:lnSpc>
               <a:spcPct val="90000"/>
             </a:lnSpc>
@@ -5298,14 +5462,14 @@
             <a:buNone/>
           </a:pPr>
           <a:r>
-            <a:rPr lang="en-US" sz="500" kern="1200"/>
+            <a:rPr lang="en-US" sz="800" kern="1200"/>
             <a:t>dbo.Employees</a:t>
           </a:r>
         </a:p>
       </dsp:txBody>
       <dsp:txXfrm>
-        <a:off x="98568" y="713929"/>
-        <a:ext cx="644151" cy="312357"/>
+        <a:off x="150346" y="732678"/>
+        <a:ext cx="962217" cy="466592"/>
       </dsp:txXfrm>
     </dsp:sp>
     <dsp:sp modelId="{379C19E0-E671-4872-A3FE-38945DF40875}">
@@ -5315,8 +5479,8 @@
       </dsp:nvSpPr>
       <dsp:spPr>
         <a:xfrm>
-          <a:off x="752437" y="848487"/>
-          <a:ext cx="265434" cy="43242"/>
+          <a:off x="1127080" y="936882"/>
+          <a:ext cx="396499" cy="58183"/>
         </a:xfrm>
         <a:custGeom>
           <a:avLst/>
@@ -5327,10 +5491,10 @@
           <a:pathLst>
             <a:path>
               <a:moveTo>
-                <a:pt x="0" y="21621"/>
+                <a:pt x="0" y="29091"/>
               </a:moveTo>
               <a:lnTo>
-                <a:pt x="265434" y="21621"/>
+                <a:pt x="396499" y="29091"/>
               </a:lnTo>
             </a:path>
           </a:pathLst>
@@ -5369,7 +5533,7 @@
         </a:bodyPr>
         <a:lstStyle/>
         <a:p>
-          <a:pPr marL="0" lvl="0" indent="0" algn="ctr" defTabSz="177800">
+          <a:pPr marL="0" lvl="0" indent="0" algn="ctr" defTabSz="222250">
             <a:lnSpc>
               <a:spcPct val="90000"/>
             </a:lnSpc>
@@ -5381,12 +5545,12 @@
             </a:spcAft>
             <a:buNone/>
           </a:pPr>
-          <a:endParaRPr lang="en-US" sz="400" kern="1200"/>
+          <a:endParaRPr lang="en-US" sz="500" kern="1200"/>
         </a:p>
       </dsp:txBody>
       <dsp:txXfrm>
-        <a:off x="878519" y="863472"/>
-        <a:ext cx="13271" cy="13271"/>
+        <a:off x="1315417" y="956062"/>
+        <a:ext cx="19824" cy="19824"/>
       </dsp:txXfrm>
     </dsp:sp>
     <dsp:sp modelId="{A75CEBD5-B442-4DBF-8FFC-74F6C27DF86B}">
@@ -5396,8 +5560,8 @@
       </dsp:nvSpPr>
       <dsp:spPr>
         <a:xfrm>
-          <a:off x="1017872" y="704211"/>
-          <a:ext cx="663587" cy="331793"/>
+          <a:off x="1523580" y="718162"/>
+          <a:ext cx="991249" cy="495624"/>
         </a:xfrm>
         <a:prstGeom prst="roundRect">
           <a:avLst>
@@ -5441,12 +5605,12 @@
         </a:fontRef>
       </dsp:style>
       <dsp:txBody>
-        <a:bodyPr spcFirstLastPara="0" vert="horz" wrap="square" lIns="3175" tIns="3175" rIns="3175" bIns="3175" numCol="1" spcCol="1270" anchor="ctr" anchorCtr="0">
+        <a:bodyPr spcFirstLastPara="0" vert="horz" wrap="square" lIns="5080" tIns="5080" rIns="5080" bIns="5080" numCol="1" spcCol="1270" anchor="ctr" anchorCtr="0">
           <a:noAutofit/>
         </a:bodyPr>
         <a:lstStyle/>
         <a:p>
-          <a:pPr marL="0" lvl="0" indent="0" algn="ctr" defTabSz="222250">
+          <a:pPr marL="0" lvl="0" indent="0" algn="ctr" defTabSz="355600">
             <a:lnSpc>
               <a:spcPct val="90000"/>
             </a:lnSpc>
@@ -5459,14 +5623,14 @@
             <a:buNone/>
           </a:pPr>
           <a:r>
-            <a:rPr lang="en-US" sz="500" kern="1200"/>
+            <a:rPr lang="en-US" sz="800" kern="1200"/>
             <a:t>Pipeline</a:t>
           </a:r>
         </a:p>
       </dsp:txBody>
       <dsp:txXfrm>
-        <a:off x="1027590" y="713929"/>
-        <a:ext cx="644151" cy="312357"/>
+        <a:off x="1538096" y="732678"/>
+        <a:ext cx="962217" cy="466592"/>
       </dsp:txXfrm>
     </dsp:sp>
     <dsp:sp modelId="{DBC3BD2F-C289-4B00-B8B0-157ABE6ED8F2}">
@@ -5476,8 +5640,8 @@
       </dsp:nvSpPr>
       <dsp:spPr>
         <a:xfrm>
-          <a:off x="1681460" y="848487"/>
-          <a:ext cx="265434" cy="43242"/>
+          <a:off x="2514830" y="936882"/>
+          <a:ext cx="396499" cy="58183"/>
         </a:xfrm>
         <a:custGeom>
           <a:avLst/>
@@ -5488,10 +5652,10 @@
           <a:pathLst>
             <a:path>
               <a:moveTo>
-                <a:pt x="0" y="21621"/>
+                <a:pt x="0" y="29091"/>
               </a:moveTo>
               <a:lnTo>
-                <a:pt x="265434" y="21621"/>
+                <a:pt x="396499" y="29091"/>
               </a:lnTo>
             </a:path>
           </a:pathLst>
@@ -5530,7 +5694,7 @@
         </a:bodyPr>
         <a:lstStyle/>
         <a:p>
-          <a:pPr marL="0" lvl="0" indent="0" algn="ctr" defTabSz="177800">
+          <a:pPr marL="0" lvl="0" indent="0" algn="ctr" defTabSz="222250">
             <a:lnSpc>
               <a:spcPct val="90000"/>
             </a:lnSpc>
@@ -5542,12 +5706,12 @@
             </a:spcAft>
             <a:buNone/>
           </a:pPr>
-          <a:endParaRPr lang="en-US" sz="400" kern="1200"/>
+          <a:endParaRPr lang="en-US" sz="500" kern="1200"/>
         </a:p>
       </dsp:txBody>
       <dsp:txXfrm>
-        <a:off x="1807541" y="863472"/>
-        <a:ext cx="13271" cy="13271"/>
+        <a:off x="2703167" y="956062"/>
+        <a:ext cx="19824" cy="19824"/>
       </dsp:txXfrm>
     </dsp:sp>
     <dsp:sp modelId="{CCD0B203-45ED-4FD9-ABBA-951972E0D636}">
@@ -5557,8 +5721,8 @@
       </dsp:nvSpPr>
       <dsp:spPr>
         <a:xfrm>
-          <a:off x="1946895" y="704211"/>
-          <a:ext cx="663587" cy="331793"/>
+          <a:off x="2911330" y="718162"/>
+          <a:ext cx="991249" cy="495624"/>
         </a:xfrm>
         <a:prstGeom prst="roundRect">
           <a:avLst>
@@ -5602,12 +5766,12 @@
         </a:fontRef>
       </dsp:style>
       <dsp:txBody>
-        <a:bodyPr spcFirstLastPara="0" vert="horz" wrap="square" lIns="3175" tIns="3175" rIns="3175" bIns="3175" numCol="1" spcCol="1270" anchor="ctr" anchorCtr="0">
+        <a:bodyPr spcFirstLastPara="0" vert="horz" wrap="square" lIns="5080" tIns="5080" rIns="5080" bIns="5080" numCol="1" spcCol="1270" anchor="ctr" anchorCtr="0">
           <a:noAutofit/>
         </a:bodyPr>
         <a:lstStyle/>
         <a:p>
-          <a:pPr marL="0" lvl="0" indent="0" algn="ctr" defTabSz="222250">
+          <a:pPr marL="0" lvl="0" indent="0" algn="ctr" defTabSz="355600">
             <a:lnSpc>
               <a:spcPct val="90000"/>
             </a:lnSpc>
@@ -5620,14 +5784,14 @@
             <a:buNone/>
           </a:pPr>
           <a:r>
-            <a:rPr lang="en-US" sz="500" kern="1200"/>
+            <a:rPr lang="en-US" sz="800" kern="1200"/>
             <a:t>Stage.Employee</a:t>
           </a:r>
         </a:p>
       </dsp:txBody>
       <dsp:txXfrm>
-        <a:off x="1956613" y="713929"/>
-        <a:ext cx="644151" cy="312357"/>
+        <a:off x="2925846" y="732678"/>
+        <a:ext cx="962217" cy="466592"/>
       </dsp:txXfrm>
     </dsp:sp>
     <dsp:sp modelId="{80460011-0E89-42DE-8055-EEC20E7003DF}">
@@ -5637,8 +5801,8 @@
       </dsp:nvSpPr>
       <dsp:spPr>
         <a:xfrm>
-          <a:off x="2610482" y="848487"/>
-          <a:ext cx="265434" cy="43242"/>
+          <a:off x="3902580" y="936882"/>
+          <a:ext cx="396499" cy="58183"/>
         </a:xfrm>
         <a:custGeom>
           <a:avLst/>
@@ -5649,10 +5813,10 @@
           <a:pathLst>
             <a:path>
               <a:moveTo>
-                <a:pt x="0" y="21621"/>
+                <a:pt x="0" y="29091"/>
               </a:moveTo>
               <a:lnTo>
-                <a:pt x="265434" y="21621"/>
+                <a:pt x="396499" y="29091"/>
               </a:lnTo>
             </a:path>
           </a:pathLst>
@@ -5691,7 +5855,7 @@
         </a:bodyPr>
         <a:lstStyle/>
         <a:p>
-          <a:pPr marL="0" lvl="0" indent="0" algn="ctr" defTabSz="177800">
+          <a:pPr marL="0" lvl="0" indent="0" algn="ctr" defTabSz="222250">
             <a:lnSpc>
               <a:spcPct val="90000"/>
             </a:lnSpc>
@@ -5703,12 +5867,12 @@
             </a:spcAft>
             <a:buNone/>
           </a:pPr>
-          <a:endParaRPr lang="en-US" sz="400" kern="1200"/>
+          <a:endParaRPr lang="en-US" sz="500" kern="1200"/>
         </a:p>
       </dsp:txBody>
       <dsp:txXfrm>
-        <a:off x="2736564" y="863472"/>
-        <a:ext cx="13271" cy="13271"/>
+        <a:off x="4090917" y="956062"/>
+        <a:ext cx="19824" cy="19824"/>
       </dsp:txXfrm>
     </dsp:sp>
     <dsp:sp modelId="{F8C9B51C-FE16-4FB2-A85D-63EEA9522D40}">
@@ -5718,8 +5882,8 @@
       </dsp:nvSpPr>
       <dsp:spPr>
         <a:xfrm>
-          <a:off x="2875917" y="704211"/>
-          <a:ext cx="663587" cy="331793"/>
+          <a:off x="4299079" y="718162"/>
+          <a:ext cx="991249" cy="495624"/>
         </a:xfrm>
         <a:prstGeom prst="roundRect">
           <a:avLst>
@@ -5763,12 +5927,12 @@
         </a:fontRef>
       </dsp:style>
       <dsp:txBody>
-        <a:bodyPr spcFirstLastPara="0" vert="horz" wrap="square" lIns="3175" tIns="3175" rIns="3175" bIns="3175" numCol="1" spcCol="1270" anchor="ctr" anchorCtr="0">
+        <a:bodyPr spcFirstLastPara="0" vert="horz" wrap="square" lIns="5080" tIns="5080" rIns="5080" bIns="5080" numCol="1" spcCol="1270" anchor="ctr" anchorCtr="0">
           <a:noAutofit/>
         </a:bodyPr>
         <a:lstStyle/>
         <a:p>
-          <a:pPr marL="0" lvl="0" indent="0" algn="ctr" defTabSz="222250">
+          <a:pPr marL="0" lvl="0" indent="0" algn="ctr" defTabSz="355600">
             <a:lnSpc>
               <a:spcPct val="90000"/>
             </a:lnSpc>
@@ -5781,14 +5945,14 @@
             <a:buNone/>
           </a:pPr>
           <a:r>
-            <a:rPr lang="en-US" sz="500" kern="1200"/>
+            <a:rPr lang="en-US" sz="800" kern="1200"/>
             <a:t>dbo.Load_Employee</a:t>
           </a:r>
         </a:p>
       </dsp:txBody>
       <dsp:txXfrm>
-        <a:off x="2885635" y="713929"/>
-        <a:ext cx="644151" cy="312357"/>
+        <a:off x="4313595" y="732678"/>
+        <a:ext cx="962217" cy="466592"/>
       </dsp:txXfrm>
     </dsp:sp>
     <dsp:sp modelId="{59E24CAB-FEB9-44D2-807F-0DAA7E96EAC4}">
@@ -5798,8 +5962,8 @@
       </dsp:nvSpPr>
       <dsp:spPr>
         <a:xfrm>
-          <a:off x="3539504" y="848487"/>
-          <a:ext cx="265434" cy="43242"/>
+          <a:off x="5290329" y="936882"/>
+          <a:ext cx="396499" cy="58183"/>
         </a:xfrm>
         <a:custGeom>
           <a:avLst/>
@@ -5810,10 +5974,10 @@
           <a:pathLst>
             <a:path>
               <a:moveTo>
-                <a:pt x="0" y="21621"/>
+                <a:pt x="0" y="29091"/>
               </a:moveTo>
               <a:lnTo>
-                <a:pt x="265434" y="21621"/>
+                <a:pt x="396499" y="29091"/>
               </a:lnTo>
             </a:path>
           </a:pathLst>
@@ -5852,7 +6016,7 @@
         </a:bodyPr>
         <a:lstStyle/>
         <a:p>
-          <a:pPr marL="0" lvl="0" indent="0" algn="ctr" defTabSz="177800">
+          <a:pPr marL="0" lvl="0" indent="0" algn="ctr" defTabSz="222250">
             <a:lnSpc>
               <a:spcPct val="90000"/>
             </a:lnSpc>
@@ -5864,12 +6028,12 @@
             </a:spcAft>
             <a:buNone/>
           </a:pPr>
-          <a:endParaRPr lang="en-US" sz="400" kern="1200"/>
+          <a:endParaRPr lang="en-US" sz="500" kern="1200"/>
         </a:p>
       </dsp:txBody>
       <dsp:txXfrm>
-        <a:off x="3665586" y="863472"/>
-        <a:ext cx="13271" cy="13271"/>
+        <a:off x="5478667" y="956062"/>
+        <a:ext cx="19824" cy="19824"/>
       </dsp:txXfrm>
     </dsp:sp>
     <dsp:sp modelId="{FEEA6E95-6EA8-408F-B161-D82F21A18F00}">
@@ -5879,8 +6043,8 @@
       </dsp:nvSpPr>
       <dsp:spPr>
         <a:xfrm>
-          <a:off x="3804939" y="704211"/>
-          <a:ext cx="663587" cy="331793"/>
+          <a:off x="5686829" y="718162"/>
+          <a:ext cx="991249" cy="495624"/>
         </a:xfrm>
         <a:prstGeom prst="roundRect">
           <a:avLst>
@@ -5924,12 +6088,12 @@
         </a:fontRef>
       </dsp:style>
       <dsp:txBody>
-        <a:bodyPr spcFirstLastPara="0" vert="horz" wrap="square" lIns="3175" tIns="3175" rIns="3175" bIns="3175" numCol="1" spcCol="1270" anchor="ctr" anchorCtr="0">
+        <a:bodyPr spcFirstLastPara="0" vert="horz" wrap="square" lIns="5080" tIns="5080" rIns="5080" bIns="5080" numCol="1" spcCol="1270" anchor="ctr" anchorCtr="0">
           <a:noAutofit/>
         </a:bodyPr>
         <a:lstStyle/>
         <a:p>
-          <a:pPr marL="0" lvl="0" indent="0" algn="ctr" defTabSz="222250">
+          <a:pPr marL="0" lvl="0" indent="0" algn="ctr" defTabSz="355600">
             <a:lnSpc>
               <a:spcPct val="90000"/>
             </a:lnSpc>
@@ -5942,14 +6106,14 @@
             <a:buNone/>
           </a:pPr>
           <a:r>
-            <a:rPr lang="en-US" sz="500" kern="1200"/>
+            <a:rPr lang="en-US" sz="800" kern="1200"/>
             <a:t>dim.Employee</a:t>
           </a:r>
         </a:p>
       </dsp:txBody>
       <dsp:txXfrm>
-        <a:off x="3814657" y="713929"/>
-        <a:ext cx="644151" cy="312357"/>
+        <a:off x="5701345" y="732678"/>
+        <a:ext cx="962217" cy="466592"/>
       </dsp:txXfrm>
     </dsp:sp>
     <dsp:sp modelId="{9BBFA4E8-44B8-4F2F-AD22-93416AA69BEF}">
@@ -5959,8 +6123,8 @@
       </dsp:nvSpPr>
       <dsp:spPr>
         <a:xfrm>
-          <a:off x="4468527" y="848487"/>
-          <a:ext cx="265434" cy="43242"/>
+          <a:off x="6678079" y="936882"/>
+          <a:ext cx="396499" cy="58183"/>
         </a:xfrm>
         <a:custGeom>
           <a:avLst/>
@@ -5971,10 +6135,10 @@
           <a:pathLst>
             <a:path>
               <a:moveTo>
-                <a:pt x="0" y="21621"/>
+                <a:pt x="0" y="29091"/>
               </a:moveTo>
               <a:lnTo>
-                <a:pt x="265434" y="21621"/>
+                <a:pt x="396499" y="29091"/>
               </a:lnTo>
             </a:path>
           </a:pathLst>
@@ -6013,7 +6177,7 @@
         </a:bodyPr>
         <a:lstStyle/>
         <a:p>
-          <a:pPr marL="0" lvl="0" indent="0" algn="ctr" defTabSz="177800">
+          <a:pPr marL="0" lvl="0" indent="0" algn="ctr" defTabSz="222250">
             <a:lnSpc>
               <a:spcPct val="90000"/>
             </a:lnSpc>
@@ -6025,12 +6189,12 @@
             </a:spcAft>
             <a:buNone/>
           </a:pPr>
-          <a:endParaRPr lang="en-US" sz="400" kern="1200"/>
+          <a:endParaRPr lang="en-US" sz="500" kern="1200"/>
         </a:p>
       </dsp:txBody>
       <dsp:txXfrm>
-        <a:off x="4594608" y="863472"/>
-        <a:ext cx="13271" cy="13271"/>
+        <a:off x="6866417" y="956062"/>
+        <a:ext cx="19824" cy="19824"/>
       </dsp:txXfrm>
     </dsp:sp>
     <dsp:sp modelId="{B33A6529-1655-40C4-93A3-7B37C53E23F1}">
@@ -6040,8 +6204,8 @@
       </dsp:nvSpPr>
       <dsp:spPr>
         <a:xfrm>
-          <a:off x="4733962" y="704211"/>
-          <a:ext cx="663587" cy="331793"/>
+          <a:off x="7074579" y="718162"/>
+          <a:ext cx="991249" cy="495624"/>
         </a:xfrm>
         <a:prstGeom prst="roundRect">
           <a:avLst>
@@ -6085,12 +6249,12 @@
         </a:fontRef>
       </dsp:style>
       <dsp:txBody>
-        <a:bodyPr spcFirstLastPara="0" vert="horz" wrap="square" lIns="3175" tIns="3175" rIns="3175" bIns="3175" numCol="1" spcCol="1270" anchor="ctr" anchorCtr="0">
+        <a:bodyPr spcFirstLastPara="0" vert="horz" wrap="square" lIns="5080" tIns="5080" rIns="5080" bIns="5080" numCol="1" spcCol="1270" anchor="ctr" anchorCtr="0">
           <a:noAutofit/>
         </a:bodyPr>
         <a:lstStyle/>
         <a:p>
-          <a:pPr marL="0" lvl="0" indent="0" algn="ctr" defTabSz="222250">
+          <a:pPr marL="0" lvl="0" indent="0" algn="ctr" defTabSz="355600">
             <a:lnSpc>
               <a:spcPct val="90000"/>
             </a:lnSpc>
@@ -6103,14 +6267,14 @@
             <a:buNone/>
           </a:pPr>
           <a:r>
-            <a:rPr lang="en-US" sz="500" kern="1200"/>
+            <a:rPr lang="en-US" sz="800" kern="1200"/>
             <a:t>dim.Employee_History</a:t>
           </a:r>
         </a:p>
       </dsp:txBody>
       <dsp:txXfrm>
-        <a:off x="4743680" y="713929"/>
-        <a:ext cx="644151" cy="312357"/>
+        <a:off x="7089095" y="732678"/>
+        <a:ext cx="962217" cy="466592"/>
       </dsp:txXfrm>
     </dsp:sp>
   </dsp:spTree>

</xml_diff>